<commit_message>
update methods to include covariates
</commit_message>
<xml_diff>
--- a/paper/calcur_paper.docx
+++ b/paper/calcur_paper.docx
@@ -1041,7 +1041,78 @@
         <w:t xml:space="preserve"> </w:t>
       </w:r>
       <w:r>
-        <w:t xml:space="preserve">temporal processes in size-at-age data, such that the size-at-age a+1 and year t+1 is a function of size-at-age a in year t. This process can be modeled as an AR1 process only (</w:t>
+        <w:t xml:space="preserve">temporal processes in size-at-age data, such that the size-at-age</w:t>
+      </w:r>
+      <w:r>
+        <w:t xml:space="preserve"> </w:t>
+      </w:r>
+      <m:oMath>
+        <m:r>
+          <m:t>a</m:t>
+        </m:r>
+        <m:r>
+          <m:rPr>
+            <m:sty m:val="p"/>
+          </m:rPr>
+          <m:t>+</m:t>
+        </m:r>
+        <m:r>
+          <m:t>1</m:t>
+        </m:r>
+      </m:oMath>
+      <w:r>
+        <w:t xml:space="preserve"> </w:t>
+      </w:r>
+      <w:r>
+        <w:t xml:space="preserve">and year</w:t>
+      </w:r>
+      <w:r>
+        <w:t xml:space="preserve"> </w:t>
+      </w:r>
+      <m:oMath>
+        <m:r>
+          <m:t>t</m:t>
+        </m:r>
+        <m:r>
+          <m:rPr>
+            <m:sty m:val="p"/>
+          </m:rPr>
+          <m:t>+</m:t>
+        </m:r>
+        <m:r>
+          <m:t>1</m:t>
+        </m:r>
+      </m:oMath>
+      <w:r>
+        <w:t xml:space="preserve"> </w:t>
+      </w:r>
+      <w:r>
+        <w:t xml:space="preserve">is a function of size-at-age</w:t>
+      </w:r>
+      <w:r>
+        <w:t xml:space="preserve"> </w:t>
+      </w:r>
+      <m:oMath>
+        <m:r>
+          <m:t>a</m:t>
+        </m:r>
+      </m:oMath>
+      <w:r>
+        <w:t xml:space="preserve"> </w:t>
+      </w:r>
+      <w:r>
+        <w:t xml:space="preserve">in year</w:t>
+      </w:r>
+      <w:r>
+        <w:t xml:space="preserve"> </w:t>
+      </w:r>
+      <m:oMath>
+        <m:r>
+          <m:t>t</m:t>
+        </m:r>
+      </m:oMath>
+      <w:r>
+        <w:t xml:space="preserve">. This process can be modeled as an AR1 process only (</w:t>
       </w:r>
       <m:oMath>
         <m:sSub>
@@ -1126,7 +1197,197 @@
         </m:sSub>
       </m:oMath>
       <w:r>
-        <w:t xml:space="preserve">) (Table 3). The observation equation is the same across all models, such that the observed length-at-age is normally-distributed around the</w:t>
+        <w:t xml:space="preserve">) (Table 3). An additional three models include a temperature covariate added to the annual variation model (</w:t>
+      </w:r>
+      <m:oMath>
+        <m:sSub>
+          <m:e>
+            <m:r>
+              <m:t>S</m:t>
+            </m:r>
+          </m:e>
+          <m:sub>
+            <m:r>
+              <m:t>6</m:t>
+            </m:r>
+          </m:sub>
+        </m:sSub>
+      </m:oMath>
+      <w:r>
+        <w:t xml:space="preserve">), to the cohort variation model (</w:t>
+      </w:r>
+      <m:oMath>
+        <m:sSub>
+          <m:e>
+            <m:r>
+              <m:t>S</m:t>
+            </m:r>
+          </m:e>
+          <m:sub>
+            <m:r>
+              <m:t>7</m:t>
+            </m:r>
+          </m:sub>
+        </m:sSub>
+      </m:oMath>
+      <w:r>
+        <w:t xml:space="preserve">) or to the initial size variation model (</w:t>
+      </w:r>
+      <m:oMath>
+        <m:sSub>
+          <m:e>
+            <m:r>
+              <m:t>S</m:t>
+            </m:r>
+          </m:e>
+          <m:sub>
+            <m:r>
+              <m:t>8</m:t>
+            </m:r>
+          </m:sub>
+        </m:sSub>
+      </m:oMath>
+      <w:r>
+        <w:t xml:space="preserve">). The annual temperature model (</w:t>
+      </w:r>
+      <m:oMath>
+        <m:sSub>
+          <m:e>
+            <m:r>
+              <m:t>S</m:t>
+            </m:r>
+          </m:e>
+          <m:sub>
+            <m:r>
+              <m:t>6</m:t>
+            </m:r>
+          </m:sub>
+        </m:sSub>
+      </m:oMath>
+      <w:r>
+        <w:t xml:space="preserve">) uses the temperature at time</w:t>
+      </w:r>
+      <w:r>
+        <w:t xml:space="preserve"> </w:t>
+      </w:r>
+      <m:oMath>
+        <m:r>
+          <m:t>t</m:t>
+        </m:r>
+        <m:r>
+          <m:rPr>
+            <m:sty m:val="p"/>
+          </m:rPr>
+          <m:t>−</m:t>
+        </m:r>
+        <m:r>
+          <m:t>1</m:t>
+        </m:r>
+      </m:oMath>
+      <w:r>
+        <w:t xml:space="preserve"> </w:t>
+      </w:r>
+      <w:r>
+        <w:t xml:space="preserve">to predict size in year</w:t>
+      </w:r>
+      <w:r>
+        <w:t xml:space="preserve"> </w:t>
+      </w:r>
+      <m:oMath>
+        <m:r>
+          <m:t>t</m:t>
+        </m:r>
+      </m:oMath>
+      <w:r>
+        <w:t xml:space="preserve">. The cohort temperature model (</w:t>
+      </w:r>
+      <m:oMath>
+        <m:sSub>
+          <m:e>
+            <m:r>
+              <m:t>S</m:t>
+            </m:r>
+          </m:e>
+          <m:sub>
+            <m:r>
+              <m:t>7</m:t>
+            </m:r>
+          </m:sub>
+        </m:sSub>
+      </m:oMath>
+      <w:r>
+        <w:t xml:space="preserve">) and initial size temperature model (</w:t>
+      </w:r>
+      <m:oMath>
+        <m:sSub>
+          <m:e>
+            <m:r>
+              <m:t>S</m:t>
+            </m:r>
+          </m:e>
+          <m:sub>
+            <m:r>
+              <m:t>8</m:t>
+            </m:r>
+          </m:sub>
+        </m:sSub>
+      </m:oMath>
+      <w:r>
+        <w:t xml:space="preserve">) uses temperature in the first year of life, which is zero for all species with the exception of petrale sole, who have a first age of one. The effect of using the same cohort temperature in both</w:t>
+      </w:r>
+      <w:r>
+        <w:t xml:space="preserve"> </w:t>
+      </w:r>
+      <m:oMath>
+        <m:sSub>
+          <m:e>
+            <m:r>
+              <m:t>S</m:t>
+            </m:r>
+          </m:e>
+          <m:sub>
+            <m:r>
+              <m:t>7</m:t>
+            </m:r>
+          </m:sub>
+        </m:sSub>
+      </m:oMath>
+      <w:r>
+        <w:t xml:space="preserve"> </w:t>
+      </w:r>
+      <w:r>
+        <w:t xml:space="preserve">and</w:t>
+      </w:r>
+      <w:r>
+        <w:t xml:space="preserve"> </w:t>
+      </w:r>
+      <m:oMath>
+        <m:sSub>
+          <m:e>
+            <m:r>
+              <m:t>S</m:t>
+            </m:r>
+          </m:e>
+          <m:sub>
+            <m:r>
+              <m:t>8</m:t>
+            </m:r>
+          </m:sub>
+        </m:sSub>
+      </m:oMath>
+      <w:r>
+        <w:t xml:space="preserve"> </w:t>
+      </w:r>
+      <w:r>
+        <w:t xml:space="preserve">is to test if the temperature at the birth year affects growth only in the first year of life or in subsequent years.</w:t>
+      </w:r>
+    </w:p>
+    <w:p>
+      <w:pPr>
+        <w:pStyle w:val="BodyText"/>
+      </w:pPr>
+      <w:r>
+        <w:t xml:space="preserve">The observation equation is the same across all models, such that the observed length-at-age is normally-distributed around the</w:t>
       </w:r>
       <w:r>
         <w:t xml:space="preserve"> </w:t>
@@ -3664,13 +3925,13 @@
     <w:tbl>
       <w:tblPr>
         <w:tblStyle w:val="Table"/>
-        <w:tblW w:type="pct" w:w="5000"/>
+        <w:tblW w:type="pct" w:w="4967"/>
         <w:tblLook w:firstRow="1" w:lastRow="0" w:firstColumn="0" w:lastColumn="0" w:noHBand="0" w:noVBand="0" w:val="0020"/>
       </w:tblPr>
       <w:tblGrid>
-        <w:gridCol w:w="1650"/>
-        <w:gridCol w:w="4400"/>
-        <w:gridCol w:w="1870"/>
+        <w:gridCol w:w="734"/>
+        <w:gridCol w:w="4458"/>
+        <w:gridCol w:w="2674"/>
       </w:tblGrid>
       <w:tr>
         <w:trPr>
@@ -3755,17 +4016,17 @@
                   <m:r>
                     <m:t>a</m:t>
                   </m:r>
+                  <m:r>
+                    <m:rPr>
+                      <m:sty m:val="p"/>
+                    </m:rPr>
+                    <m:t>,</m:t>
+                  </m:r>
+                  <m:r>
+                    <m:t>t</m:t>
+                  </m:r>
                 </m:sub>
               </m:sSub>
-              <m:r>
-                <m:rPr>
-                  <m:sty m:val="p"/>
-                </m:rPr>
-                <m:t>,</m:t>
-              </m:r>
-              <m:r>
-                <m:t>t</m:t>
-              </m:r>
               <m:r>
                 <m:rPr>
                   <m:sty m:val="p"/>
@@ -3881,17 +4142,17 @@
                   <m:r>
                     <m:t>a</m:t>
                   </m:r>
+                  <m:r>
+                    <m:rPr>
+                      <m:sty m:val="p"/>
+                    </m:rPr>
+                    <m:t>,</m:t>
+                  </m:r>
+                  <m:r>
+                    <m:t>t</m:t>
+                  </m:r>
                 </m:sub>
               </m:sSub>
-              <m:r>
-                <m:rPr>
-                  <m:sty m:val="p"/>
-                </m:rPr>
-                <m:t>,</m:t>
-              </m:r>
-              <m:r>
-                <m:t>t</m:t>
-              </m:r>
               <m:r>
                 <m:rPr>
                   <m:sty m:val="p"/>
@@ -4025,17 +4286,17 @@
                   <m:r>
                     <m:t>a</m:t>
                   </m:r>
+                  <m:r>
+                    <m:rPr>
+                      <m:sty m:val="p"/>
+                    </m:rPr>
+                    <m:t>,</m:t>
+                  </m:r>
+                  <m:r>
+                    <m:t>t</m:t>
+                  </m:r>
                 </m:sub>
               </m:sSub>
-              <m:r>
-                <m:rPr>
-                  <m:sty m:val="p"/>
-                </m:rPr>
-                <m:t>,</m:t>
-              </m:r>
-              <m:r>
-                <m:t>t</m:t>
-              </m:r>
               <m:r>
                 <m:rPr>
                   <m:sty m:val="p"/>
@@ -4155,7 +4416,6 @@
           <w:tcPr/>
           <w:p>
             <w:pPr>
-              <w:pStyle w:val="Compact"/>
               <w:jc w:val="left"/>
             </w:pPr>
             <m:oMath>
@@ -4169,17 +4429,17 @@
                   <m:r>
                     <m:t>a</m:t>
                   </m:r>
+                  <m:r>
+                    <m:rPr>
+                      <m:sty m:val="p"/>
+                    </m:rPr>
+                    <m:t>,</m:t>
+                  </m:r>
+                  <m:r>
+                    <m:t>t</m:t>
+                  </m:r>
                 </m:sub>
               </m:sSub>
-              <m:r>
-                <m:rPr>
-                  <m:sty m:val="p"/>
-                </m:rPr>
-                <m:t>,</m:t>
-              </m:r>
-              <m:r>
-                <m:t>t</m:t>
-              </m:r>
               <m:r>
                 <m:rPr>
                   <m:sty m:val="p"/>
@@ -4239,6 +4499,88 @@
               </m:r>
             </m:oMath>
           </w:p>
+          <w:p>
+            <w:pPr>
+              <w:jc w:val="left"/>
+            </w:pPr>
+            <m:oMath>
+              <m:sSub>
+                <m:e>
+                  <m:r>
+                    <m:t>x</m:t>
+                  </m:r>
+                </m:e>
+                <m:sub>
+                  <m:r>
+                    <m:t>0</m:t>
+                  </m:r>
+                  <m:r>
+                    <m:rPr>
+                      <m:sty m:val="p"/>
+                    </m:rPr>
+                    <m:t>,</m:t>
+                  </m:r>
+                  <m:r>
+                    <m:t>t</m:t>
+                  </m:r>
+                </m:sub>
+              </m:sSub>
+              <m:r>
+                <m:rPr>
+                  <m:sty m:val="p"/>
+                </m:rPr>
+                <m:t>∼</m:t>
+              </m:r>
+              <m:r>
+                <m:t>N</m:t>
+              </m:r>
+              <m:d>
+                <m:dPr>
+                  <m:begChr m:val="("/>
+                  <m:endChr m:val=")"/>
+                  <m:sepChr m:val=""/>
+                  <m:grow/>
+                </m:dPr>
+                <m:e>
+                  <m:sSub>
+                    <m:e>
+                      <m:r>
+                        <m:t>x</m:t>
+                      </m:r>
+                    </m:e>
+                    <m:sub>
+                      <m:r>
+                        <m:t>c</m:t>
+                      </m:r>
+                    </m:sub>
+                  </m:sSub>
+                  <m:r>
+                    <m:rPr>
+                      <m:sty m:val="p"/>
+                    </m:rPr>
+                    <m:t>,</m:t>
+                  </m:r>
+                  <m:sSubSup>
+                    <m:e>
+                      <m:r>
+                        <m:t>σ</m:t>
+                      </m:r>
+                    </m:e>
+                    <m:sub>
+                      <m:r>
+                        <m:t>c</m:t>
+                      </m:r>
+                    </m:sub>
+                    <m:sup>
+                      <m:r>
+                        <m:t>2</m:t>
+                      </m:r>
+                    </m:sup>
+                  </m:sSubSup>
+                </m:e>
+              </m:d>
+            </m:oMath>
+          </w:p>
         </w:tc>
         <w:tc>
           <w:tcPr/>
@@ -4249,6 +4591,525 @@
             </w:pPr>
             <w:r>
               <w:t xml:space="preserve">Initial size deviations</w:t>
+            </w:r>
+          </w:p>
+        </w:tc>
+      </w:tr>
+      <w:tr>
+        <w:tc>
+          <w:tcPr/>
+          <w:p>
+            <w:pPr>
+              <w:pStyle w:val="Compact"/>
+              <w:jc w:val="left"/>
+            </w:pPr>
+            <m:oMath>
+              <m:sSub>
+                <m:e>
+                  <m:r>
+                    <m:t>S</m:t>
+                  </m:r>
+                </m:e>
+                <m:sub>
+                  <m:r>
+                    <m:t>5</m:t>
+                  </m:r>
+                </m:sub>
+              </m:sSub>
+            </m:oMath>
+          </w:p>
+        </w:tc>
+        <w:tc>
+          <w:tcPr/>
+          <w:p>
+            <w:pPr>
+              <w:jc w:val="left"/>
+            </w:pPr>
+            <w:r>
+              <w:t xml:space="preserve">$x_{a,t} =</w:t>
+            </w:r>
+            <w:r>
+              <w:t xml:space="preserve"> </w:t>
+            </w:r>
+            <w:r>
+              <w:t xml:space="preserve">x_{a-1,t-1} +</w:t>
+            </w:r>
+            <w:r>
+              <w:t xml:space="preserve"> </w:t>
+            </w:r>
+            <w:r>
+              <w:t xml:space="preserve">_t +</w:t>
+            </w:r>
+            <w:r>
+              <w:t xml:space="preserve"> </w:t>
+            </w:r>
+            <w:r>
+              <w:t xml:space="preserve">_c +</w:t>
+            </w:r>
+            <w:r>
+              <w:t xml:space="preserve"> </w:t>
+            </w:r>
+            <w:r>
+              <w:t xml:space="preserve">$</w:t>
+            </w:r>
+          </w:p>
+          <w:p>
+            <w:pPr>
+              <w:jc w:val="left"/>
+            </w:pPr>
+            <m:oMath>
+              <m:sSub>
+                <m:e>
+                  <m:r>
+                    <m:t>x</m:t>
+                  </m:r>
+                </m:e>
+                <m:sub>
+                  <m:r>
+                    <m:t>0</m:t>
+                  </m:r>
+                  <m:r>
+                    <m:rPr>
+                      <m:sty m:val="p"/>
+                    </m:rPr>
+                    <m:t>,</m:t>
+                  </m:r>
+                  <m:r>
+                    <m:t>t</m:t>
+                  </m:r>
+                </m:sub>
+              </m:sSub>
+              <m:r>
+                <m:rPr>
+                  <m:sty m:val="p"/>
+                </m:rPr>
+                <m:t>∼</m:t>
+              </m:r>
+              <m:r>
+                <m:t>N</m:t>
+              </m:r>
+              <m:d>
+                <m:dPr>
+                  <m:begChr m:val="("/>
+                  <m:endChr m:val=")"/>
+                  <m:sepChr m:val=""/>
+                  <m:grow/>
+                </m:dPr>
+                <m:e>
+                  <m:sSub>
+                    <m:e>
+                      <m:r>
+                        <m:t>x</m:t>
+                      </m:r>
+                    </m:e>
+                    <m:sub>
+                      <m:r>
+                        <m:t>c</m:t>
+                      </m:r>
+                    </m:sub>
+                  </m:sSub>
+                  <m:r>
+                    <m:rPr>
+                      <m:sty m:val="p"/>
+                    </m:rPr>
+                    <m:t>,</m:t>
+                  </m:r>
+                  <m:sSubSup>
+                    <m:e>
+                      <m:r>
+                        <m:t>σ</m:t>
+                      </m:r>
+                    </m:e>
+                    <m:sub>
+                      <m:r>
+                        <m:t>c</m:t>
+                      </m:r>
+                    </m:sub>
+                    <m:sup>
+                      <m:r>
+                        <m:t>2</m:t>
+                      </m:r>
+                    </m:sup>
+                  </m:sSubSup>
+                </m:e>
+              </m:d>
+            </m:oMath>
+          </w:p>
+        </w:tc>
+        <w:tc>
+          <w:tcPr/>
+          <w:p>
+            <w:pPr>
+              <w:pStyle w:val="Compact"/>
+              <w:jc w:val="left"/>
+            </w:pPr>
+            <w:r>
+              <w:t xml:space="preserve">Annual, cohort, and initial size deviations</w:t>
+            </w:r>
+          </w:p>
+        </w:tc>
+      </w:tr>
+      <w:tr>
+        <w:tc>
+          <w:tcPr/>
+          <w:p>
+            <w:pPr>
+              <w:pStyle w:val="Compact"/>
+              <w:jc w:val="left"/>
+            </w:pPr>
+            <m:oMath>
+              <m:sSub>
+                <m:e>
+                  <m:r>
+                    <m:t>S</m:t>
+                  </m:r>
+                </m:e>
+                <m:sub>
+                  <m:r>
+                    <m:t>6</m:t>
+                  </m:r>
+                </m:sub>
+              </m:sSub>
+            </m:oMath>
+          </w:p>
+        </w:tc>
+        <w:tc>
+          <w:tcPr/>
+          <w:p>
+            <w:pPr>
+              <w:pStyle w:val="Compact"/>
+              <w:jc w:val="left"/>
+            </w:pPr>
+            <w:r>
+              <w:t xml:space="preserve">$x_{a,t} = \beta x_{a-1,t-1} + \gamma_t + \beta_y T_{y-a} + \varepsilon $</w:t>
+            </w:r>
+          </w:p>
+        </w:tc>
+        <w:tc>
+          <w:tcPr/>
+          <w:p>
+            <w:pPr>
+              <w:pStyle w:val="Compact"/>
+              <w:jc w:val="left"/>
+            </w:pPr>
+            <w:r>
+              <w:t xml:space="preserve">Annual deviations with temperature effects</w:t>
+            </w:r>
+          </w:p>
+        </w:tc>
+      </w:tr>
+      <w:tr>
+        <w:tc>
+          <w:tcPr/>
+          <w:p>
+            <w:pPr>
+              <w:pStyle w:val="Compact"/>
+              <w:jc w:val="left"/>
+            </w:pPr>
+            <m:oMath>
+              <m:sSub>
+                <m:e>
+                  <m:r>
+                    <m:t>S</m:t>
+                  </m:r>
+                </m:e>
+                <m:sub>
+                  <m:r>
+                    <m:t>7</m:t>
+                  </m:r>
+                </m:sub>
+              </m:sSub>
+            </m:oMath>
+          </w:p>
+        </w:tc>
+        <w:tc>
+          <w:tcPr/>
+          <w:p>
+            <w:pPr>
+              <w:pStyle w:val="Compact"/>
+              <w:jc w:val="left"/>
+            </w:pPr>
+            <m:oMath>
+              <m:sSub>
+                <m:e>
+                  <m:r>
+                    <m:t>x</m:t>
+                  </m:r>
+                </m:e>
+                <m:sub>
+                  <m:r>
+                    <m:t>a</m:t>
+                  </m:r>
+                  <m:r>
+                    <m:rPr>
+                      <m:sty m:val="p"/>
+                    </m:rPr>
+                    <m:t>,</m:t>
+                  </m:r>
+                  <m:r>
+                    <m:t>t</m:t>
+                  </m:r>
+                </m:sub>
+              </m:sSub>
+              <m:r>
+                <m:rPr>
+                  <m:sty m:val="p"/>
+                </m:rPr>
+                <m:t>=</m:t>
+              </m:r>
+              <m:r>
+                <m:t>β</m:t>
+              </m:r>
+              <m:sSub>
+                <m:e>
+                  <m:r>
+                    <m:t>x</m:t>
+                  </m:r>
+                </m:e>
+                <m:sub>
+                  <m:r>
+                    <m:t>a</m:t>
+                  </m:r>
+                  <m:r>
+                    <m:rPr>
+                      <m:sty m:val="p"/>
+                    </m:rPr>
+                    <m:t>−</m:t>
+                  </m:r>
+                  <m:r>
+                    <m:t>1</m:t>
+                  </m:r>
+                  <m:r>
+                    <m:rPr>
+                      <m:sty m:val="p"/>
+                    </m:rPr>
+                    <m:t>,</m:t>
+                  </m:r>
+                  <m:r>
+                    <m:t>t</m:t>
+                  </m:r>
+                  <m:r>
+                    <m:rPr>
+                      <m:sty m:val="p"/>
+                    </m:rPr>
+                    <m:t>−</m:t>
+                  </m:r>
+                  <m:r>
+                    <m:t>1</m:t>
+                  </m:r>
+                </m:sub>
+              </m:sSub>
+              <m:r>
+                <m:rPr>
+                  <m:sty m:val="p"/>
+                </m:rPr>
+                <m:t>+</m:t>
+              </m:r>
+              <m:sSub>
+                <m:e>
+                  <m:r>
+                    <m:t>ν</m:t>
+                  </m:r>
+                </m:e>
+                <m:sub>
+                  <m:r>
+                    <m:t>c</m:t>
+                  </m:r>
+                </m:sub>
+              </m:sSub>
+              <m:r>
+                <m:rPr>
+                  <m:sty m:val="p"/>
+                </m:rPr>
+                <m:t>+</m:t>
+              </m:r>
+              <m:sSub>
+                <m:e>
+                  <m:r>
+                    <m:t>β</m:t>
+                  </m:r>
+                </m:e>
+                <m:sub>
+                  <m:r>
+                    <m:t>c</m:t>
+                  </m:r>
+                </m:sub>
+              </m:sSub>
+              <m:sSub>
+                <m:e>
+                  <m:r>
+                    <m:t>T</m:t>
+                  </m:r>
+                </m:e>
+                <m:sub>
+                  <m:r>
+                    <m:t>y</m:t>
+                  </m:r>
+                  <m:r>
+                    <m:rPr>
+                      <m:sty m:val="p"/>
+                    </m:rPr>
+                    <m:t>−</m:t>
+                  </m:r>
+                  <m:r>
+                    <m:t>a</m:t>
+                  </m:r>
+                </m:sub>
+              </m:sSub>
+              <m:r>
+                <m:rPr>
+                  <m:sty m:val="p"/>
+                </m:rPr>
+                <m:t>+</m:t>
+              </m:r>
+              <m:r>
+                <m:t>ε</m:t>
+              </m:r>
+            </m:oMath>
+          </w:p>
+        </w:tc>
+        <w:tc>
+          <w:tcPr/>
+          <w:p>
+            <w:pPr>
+              <w:pStyle w:val="Compact"/>
+              <w:jc w:val="left"/>
+            </w:pPr>
+            <w:r>
+              <w:t xml:space="preserve">Cohort deviations with temperature effects</w:t>
+            </w:r>
+          </w:p>
+        </w:tc>
+      </w:tr>
+      <w:tr>
+        <w:tc>
+          <w:tcPr/>
+          <w:p>
+            <w:pPr>
+              <w:pStyle w:val="Compact"/>
+              <w:jc w:val="left"/>
+            </w:pPr>
+            <m:oMath>
+              <m:sSub>
+                <m:e>
+                  <m:r>
+                    <m:t>S</m:t>
+                  </m:r>
+                </m:e>
+                <m:sub>
+                  <m:r>
+                    <m:t>8</m:t>
+                  </m:r>
+                </m:sub>
+              </m:sSub>
+            </m:oMath>
+          </w:p>
+        </w:tc>
+        <w:tc>
+          <w:tcPr/>
+          <w:p>
+            <w:pPr>
+              <w:jc w:val="left"/>
+            </w:pPr>
+            <m:oMath>
+              <m:sSub>
+                <m:e>
+                  <m:r>
+                    <m:t>x</m:t>
+                  </m:r>
+                </m:e>
+                <m:sub>
+                  <m:r>
+                    <m:t>a</m:t>
+                  </m:r>
+                  <m:r>
+                    <m:rPr>
+                      <m:sty m:val="p"/>
+                    </m:rPr>
+                    <m:t>,</m:t>
+                  </m:r>
+                  <m:r>
+                    <m:t>t</m:t>
+                  </m:r>
+                </m:sub>
+              </m:sSub>
+              <m:r>
+                <m:rPr>
+                  <m:sty m:val="p"/>
+                </m:rPr>
+                <m:t>=</m:t>
+              </m:r>
+              <m:r>
+                <m:t>β</m:t>
+              </m:r>
+              <m:sSub>
+                <m:e>
+                  <m:r>
+                    <m:t>x</m:t>
+                  </m:r>
+                </m:e>
+                <m:sub>
+                  <m:r>
+                    <m:t>a</m:t>
+                  </m:r>
+                  <m:r>
+                    <m:rPr>
+                      <m:sty m:val="p"/>
+                    </m:rPr>
+                    <m:t>−</m:t>
+                  </m:r>
+                  <m:r>
+                    <m:t>1</m:t>
+                  </m:r>
+                  <m:r>
+                    <m:rPr>
+                      <m:sty m:val="p"/>
+                    </m:rPr>
+                    <m:t>,</m:t>
+                  </m:r>
+                  <m:r>
+                    <m:t>t</m:t>
+                  </m:r>
+                  <m:r>
+                    <m:rPr>
+                      <m:sty m:val="p"/>
+                    </m:rPr>
+                    <m:t>−</m:t>
+                  </m:r>
+                  <m:r>
+                    <m:t>1</m:t>
+                  </m:r>
+                </m:sub>
+              </m:sSub>
+              <m:r>
+                <m:rPr>
+                  <m:sty m:val="p"/>
+                </m:rPr>
+                <m:t>+</m:t>
+              </m:r>
+              <m:r>
+                <m:t>ε</m:t>
+              </m:r>
+            </m:oMath>
+          </w:p>
+          <w:p>
+            <w:pPr>
+              <w:jc w:val="left"/>
+            </w:pPr>
+            <w:r>
+              <w:t xml:space="preserve">$x_{0,t} \sim N(x_c+\beta_iT_{y-a}, \sigma_c^2) \forall t$</w:t>
+            </w:r>
+          </w:p>
+        </w:tc>
+        <w:tc>
+          <w:tcPr/>
+          <w:p>
+            <w:pPr>
+              <w:pStyle w:val="Compact"/>
+              <w:jc w:val="left"/>
+            </w:pPr>
+            <w:r>
+              <w:t xml:space="preserve">Initial size deviations with temperature effects</w:t>
             </w:r>
           </w:p>
         </w:tc>
@@ -5147,16 +6008,16 @@
     <w:tbl>
       <w:tblPr>
         <w:tblStyle w:val="Table"/>
-        <w:tblW w:type="pct" w:w="5000"/>
+        <w:tblW w:type="pct" w:w="4956"/>
         <w:tblLook w:firstRow="1" w:lastRow="0" w:firstColumn="0" w:lastColumn="0" w:noHBand="0" w:noVBand="0" w:val="0020"/>
       </w:tblPr>
       <w:tblGrid>
-        <w:gridCol w:w="2807"/>
-        <w:gridCol w:w="1102"/>
-        <w:gridCol w:w="701"/>
-        <w:gridCol w:w="1102"/>
-        <w:gridCol w:w="1102"/>
-        <w:gridCol w:w="1102"/>
+        <w:gridCol w:w="1308"/>
+        <w:gridCol w:w="1308"/>
+        <w:gridCol w:w="1308"/>
+        <w:gridCol w:w="1308"/>
+        <w:gridCol w:w="1308"/>
+        <w:gridCol w:w="1308"/>
       </w:tblGrid>
       <w:tr>
         <w:trPr>
@@ -5293,72 +6154,60 @@
         <w:tc>
           <w:tcPr/>
           <w:p>
-            <w:pPr>
-              <w:pStyle w:val="Compact"/>
-              <w:jc w:val="left"/>
-            </w:pPr>
-            <w:r>
-              <w:t xml:space="preserve">——-</w:t>
-            </w:r>
-          </w:p>
-        </w:tc>
-        <w:tc>
-          <w:tcPr/>
-          <w:p>
-            <w:pPr>
-              <w:pStyle w:val="Compact"/>
-              <w:jc w:val="left"/>
-            </w:pPr>
-            <w:r>
-              <w:t xml:space="preserve">———</w:t>
-            </w:r>
-          </w:p>
-        </w:tc>
-        <w:tc>
-          <w:tcPr/>
-          <w:p>
-            <w:pPr>
-              <w:pStyle w:val="Compact"/>
-              <w:jc w:val="left"/>
-            </w:pPr>
-            <w:r>
-              <w:t xml:space="preserve">—–</w:t>
-            </w:r>
-          </w:p>
-        </w:tc>
-        <w:tc>
-          <w:tcPr/>
-          <w:p>
-            <w:pPr>
-              <w:pStyle w:val="Compact"/>
-              <w:jc w:val="left"/>
-            </w:pPr>
-            <w:r>
-              <w:t xml:space="preserve">———</w:t>
-            </w:r>
-          </w:p>
-        </w:tc>
-        <w:tc>
-          <w:tcPr/>
-          <w:p>
-            <w:pPr>
-              <w:pStyle w:val="Compact"/>
-              <w:jc w:val="left"/>
-            </w:pPr>
-            <w:r>
-              <w:t xml:space="preserve">———</w:t>
-            </w:r>
-          </w:p>
-        </w:tc>
-        <w:tc>
-          <w:tcPr/>
-          <w:p>
-            <w:pPr>
-              <w:pStyle w:val="Compact"/>
-              <w:jc w:val="left"/>
-            </w:pPr>
-            <w:r>
-              <w:t xml:space="preserve">———</w:t>
+            <w:r>
+              <w:pict>
+                <v:rect style="width:0;height:1.5pt" o:hralign="center" o:hrstd="t" o:hr="t"/>
+              </w:pict>
+            </w:r>
+          </w:p>
+        </w:tc>
+        <w:tc>
+          <w:tcPr/>
+          <w:p>
+            <w:r>
+              <w:pict>
+                <v:rect style="width:0;height:1.5pt" o:hralign="center" o:hrstd="t" o:hr="t"/>
+              </w:pict>
+            </w:r>
+          </w:p>
+        </w:tc>
+        <w:tc>
+          <w:tcPr/>
+          <w:p>
+            <w:r>
+              <w:pict>
+                <v:rect style="width:0;height:1.5pt" o:hralign="center" o:hrstd="t" o:hr="t"/>
+              </w:pict>
+            </w:r>
+          </w:p>
+        </w:tc>
+        <w:tc>
+          <w:tcPr/>
+          <w:p>
+            <w:r>
+              <w:pict>
+                <v:rect style="width:0;height:1.5pt" o:hralign="center" o:hrstd="t" o:hr="t"/>
+              </w:pict>
+            </w:r>
+          </w:p>
+        </w:tc>
+        <w:tc>
+          <w:tcPr/>
+          <w:p>
+            <w:r>
+              <w:pict>
+                <v:rect style="width:0;height:1.5pt" o:hralign="center" o:hrstd="t" o:hr="t"/>
+              </w:pict>
+            </w:r>
+          </w:p>
+        </w:tc>
+        <w:tc>
+          <w:tcPr/>
+          <w:p>
+            <w:r>
+              <w:pict>
+                <v:rect style="width:0;height:1.5pt" o:hralign="center" o:hrstd="t" o:hr="t"/>
+              </w:pict>
             </w:r>
           </w:p>
         </w:tc>
@@ -5441,72 +6290,60 @@
         <w:tc>
           <w:tcPr/>
           <w:p>
-            <w:pPr>
-              <w:pStyle w:val="Compact"/>
-              <w:jc w:val="left"/>
-            </w:pPr>
-            <w:r>
-              <w:t xml:space="preserve">——-</w:t>
-            </w:r>
-          </w:p>
-        </w:tc>
-        <w:tc>
-          <w:tcPr/>
-          <w:p>
-            <w:pPr>
-              <w:pStyle w:val="Compact"/>
-              <w:jc w:val="left"/>
-            </w:pPr>
-            <w:r>
-              <w:t xml:space="preserve">———</w:t>
-            </w:r>
-          </w:p>
-        </w:tc>
-        <w:tc>
-          <w:tcPr/>
-          <w:p>
-            <w:pPr>
-              <w:pStyle w:val="Compact"/>
-              <w:jc w:val="left"/>
-            </w:pPr>
-            <w:r>
-              <w:t xml:space="preserve">—–</w:t>
-            </w:r>
-          </w:p>
-        </w:tc>
-        <w:tc>
-          <w:tcPr/>
-          <w:p>
-            <w:pPr>
-              <w:pStyle w:val="Compact"/>
-              <w:jc w:val="left"/>
-            </w:pPr>
-            <w:r>
-              <w:t xml:space="preserve">———</w:t>
-            </w:r>
-          </w:p>
-        </w:tc>
-        <w:tc>
-          <w:tcPr/>
-          <w:p>
-            <w:pPr>
-              <w:pStyle w:val="Compact"/>
-              <w:jc w:val="left"/>
-            </w:pPr>
-            <w:r>
-              <w:t xml:space="preserve">———</w:t>
-            </w:r>
-          </w:p>
-        </w:tc>
-        <w:tc>
-          <w:tcPr/>
-          <w:p>
-            <w:pPr>
-              <w:pStyle w:val="Compact"/>
-              <w:jc w:val="left"/>
-            </w:pPr>
-            <w:r>
-              <w:t xml:space="preserve">———</w:t>
+            <w:r>
+              <w:pict>
+                <v:rect style="width:0;height:1.5pt" o:hralign="center" o:hrstd="t" o:hr="t"/>
+              </w:pict>
+            </w:r>
+          </w:p>
+        </w:tc>
+        <w:tc>
+          <w:tcPr/>
+          <w:p>
+            <w:r>
+              <w:pict>
+                <v:rect style="width:0;height:1.5pt" o:hralign="center" o:hrstd="t" o:hr="t"/>
+              </w:pict>
+            </w:r>
+          </w:p>
+        </w:tc>
+        <w:tc>
+          <w:tcPr/>
+          <w:p>
+            <w:r>
+              <w:pict>
+                <v:rect style="width:0;height:1.5pt" o:hralign="center" o:hrstd="t" o:hr="t"/>
+              </w:pict>
+            </w:r>
+          </w:p>
+        </w:tc>
+        <w:tc>
+          <w:tcPr/>
+          <w:p>
+            <w:r>
+              <w:pict>
+                <v:rect style="width:0;height:1.5pt" o:hralign="center" o:hrstd="t" o:hr="t"/>
+              </w:pict>
+            </w:r>
+          </w:p>
+        </w:tc>
+        <w:tc>
+          <w:tcPr/>
+          <w:p>
+            <w:r>
+              <w:pict>
+                <v:rect style="width:0;height:1.5pt" o:hralign="center" o:hrstd="t" o:hr="t"/>
+              </w:pict>
+            </w:r>
+          </w:p>
+        </w:tc>
+        <w:tc>
+          <w:tcPr/>
+          <w:p>
+            <w:r>
+              <w:pict>
+                <v:rect style="width:0;height:1.5pt" o:hralign="center" o:hrstd="t" o:hr="t"/>
+              </w:pict>
             </w:r>
           </w:p>
         </w:tc>

</xml_diff>